<commit_message>
new version of pseudocode
</commit_message>
<xml_diff>
--- a/Final Project Scheduler_Sai.docx
+++ b/Final Project Scheduler_Sai.docx
@@ -68,6 +68,142 @@
       <w:pPr>
         <w:rPr>
           <w:b/>
+        </w:rPr>
+      </w:pPr>
+      <w:r>
+        <w:rPr>
+          <w:rFonts w:hint="eastAsia"/>
+          <w:b/>
+          <w:highlight w:val="red"/>
+        </w:rPr>
+        <w:t>*</w:t>
+      </w:r>
+      <w:r>
+        <w:rPr>
+          <w:b/>
+          <w:highlight w:val="red"/>
+        </w:rPr>
+        <w:t>N</w:t>
+      </w:r>
+      <w:r>
+        <w:rPr>
+          <w:rFonts w:hint="eastAsia"/>
+          <w:b/>
+          <w:highlight w:val="red"/>
+        </w:rPr>
+        <w:t>ew</w:t>
+      </w:r>
+      <w:r>
+        <w:rPr>
+          <w:b/>
+          <w:highlight w:val="red"/>
+        </w:rPr>
+        <w:t xml:space="preserve"> version</w:t>
+      </w:r>
+    </w:p>
+    <w:p>
+      <w:pPr>
+        <w:rPr>
+          <w:color w:val="1F4E79" w:themeColor="accent5" w:themeShade="80"/>
+        </w:rPr>
+      </w:pPr>
+      <w:r>
+        <w:rPr>
+          <w:color w:val="1F4E79" w:themeColor="accent5" w:themeShade="80"/>
+        </w:rPr>
+        <w:t xml:space="preserve">The goal of this project is to help normal people get a better understanding of blind by creating an experience of walking in </w:t>
+      </w:r>
+      <w:r>
+        <w:rPr>
+          <w:color w:val="1F4E79" w:themeColor="accent5" w:themeShade="80"/>
+        </w:rPr>
+        <w:t>a</w:t>
+      </w:r>
+      <w:r>
+        <w:rPr>
+          <w:color w:val="1F4E79" w:themeColor="accent5" w:themeShade="80"/>
+        </w:rPr>
+        <w:t xml:space="preserve"> black environment only with the help of sound. </w:t>
+      </w:r>
+      <w:r>
+        <w:rPr>
+          <w:color w:val="1F4E79" w:themeColor="accent5" w:themeShade="80"/>
+        </w:rPr>
+        <w:t>The story is about a person who suddenly become blind and need to go to the hospital.</w:t>
+      </w:r>
+      <w:r>
+        <w:rPr>
+          <w:color w:val="1F4E79" w:themeColor="accent5" w:themeShade="80"/>
+        </w:rPr>
+        <w:t xml:space="preserve"> You</w:t>
+      </w:r>
+      <w:r>
+        <w:rPr>
+          <w:color w:val="1F4E79" w:themeColor="accent5" w:themeShade="80"/>
+        </w:rPr>
+        <w:t xml:space="preserve"> will act as the GPS App which could help blind </w:t>
+      </w:r>
+      <w:r>
+        <w:rPr>
+          <w:color w:val="1F4E79" w:themeColor="accent5" w:themeShade="80"/>
+        </w:rPr>
+        <w:t xml:space="preserve">find </w:t>
+      </w:r>
+      <w:r>
+        <w:rPr>
+          <w:color w:val="1F4E79" w:themeColor="accent5" w:themeShade="80"/>
+        </w:rPr>
+        <w:t xml:space="preserve">the destination. </w:t>
+      </w:r>
+      <w:r>
+        <w:rPr>
+          <w:color w:val="1F4E79" w:themeColor="accent5" w:themeShade="80"/>
+        </w:rPr>
+        <w:t>You c</w:t>
+      </w:r>
+      <w:r>
+        <w:rPr>
+          <w:color w:val="1F4E79" w:themeColor="accent5" w:themeShade="80"/>
+        </w:rPr>
+        <w:t>ould</w:t>
+      </w:r>
+      <w:r>
+        <w:rPr>
+          <w:color w:val="1F4E79" w:themeColor="accent5" w:themeShade="80"/>
+        </w:rPr>
+        <w:t xml:space="preserve"> control the movement of your character </w:t>
+      </w:r>
+      <w:r>
+        <w:rPr>
+          <w:color w:val="1F4E79" w:themeColor="accent5" w:themeShade="80"/>
+        </w:rPr>
+        <w:t>by saying “Go”, “Stay”, “Left” and</w:t>
+      </w:r>
+      <w:r>
+        <w:rPr>
+          <w:color w:val="1F4E79" w:themeColor="accent5" w:themeShade="80"/>
+        </w:rPr>
+        <w:t xml:space="preserve"> </w:t>
+      </w:r>
+      <w:r>
+        <w:rPr>
+          <w:color w:val="1F4E79" w:themeColor="accent5" w:themeShade="80"/>
+        </w:rPr>
+        <w:t>“Right”.</w:t>
+      </w:r>
+    </w:p>
+    <w:p>
+      <w:pPr>
+        <w:rPr>
+          <w:rFonts w:hint="eastAsia"/>
+        </w:rPr>
+      </w:pPr>
+    </w:p>
+    <w:p/>
+    <w:p>
+      <w:pPr>
+        <w:rPr>
+          <w:b/>
           <w:u w:val="single"/>
         </w:rPr>
       </w:pPr>
@@ -80,6 +216,11 @@
       </w:r>
     </w:p>
     <w:p>
+      <w:pPr>
+        <w:rPr>
+          <w:rFonts w:hint="eastAsia"/>
+        </w:rPr>
+      </w:pPr>
       <w:r>
         <w:t xml:space="preserve">Part </w:t>
       </w:r>
@@ -109,6 +250,12 @@
       </w:r>
     </w:p>
     <w:p>
+      <w:pPr>
+        <w:rPr>
+          <w:rFonts w:hint="eastAsia"/>
+          <w:color w:val="1F4E79" w:themeColor="accent5" w:themeShade="80"/>
+        </w:rPr>
+      </w:pPr>
       <w:r>
         <w:t xml:space="preserve">Part </w:t>
       </w:r>
@@ -125,13 +272,31 @@
         <w:t xml:space="preserve">Write a program to </w:t>
       </w:r>
       <w:r>
-        <w:t xml:space="preserve">create 3 </w:t>
-      </w:r>
-      <w:r>
-        <w:t>maps</w:t>
-      </w:r>
-      <w:r>
-        <w:t xml:space="preserve"> (one room of home, street, one room of hospital)</w:t>
+        <w:t>create</w:t>
+      </w:r>
+      <w:r>
+        <w:t xml:space="preserve"> </w:t>
+      </w:r>
+      <w:r>
+        <w:t xml:space="preserve">3 </w:t>
+      </w:r>
+      <w:r>
+        <w:t>map</w:t>
+      </w:r>
+      <w:r>
+        <w:t>s</w:t>
+      </w:r>
+      <w:r>
+        <w:t xml:space="preserve"> (one room of home, street, </w:t>
+      </w:r>
+      <w:r>
+        <w:t>one room of</w:t>
+      </w:r>
+      <w:r>
+        <w:t xml:space="preserve"> h</w:t>
+      </w:r>
+      <w:r>
+        <w:t>ospital)</w:t>
       </w:r>
       <w:r>
         <w:t xml:space="preserve"> using</w:t>
@@ -263,8 +428,31 @@
       </w:r>
     </w:p>
     <w:p>
-      <w:r>
-        <w:t>Ambulance, White Cane, Traffic light, People, Character, Doctor)</w:t>
+      <w:pPr>
+        <w:rPr>
+          <w:rFonts w:hint="eastAsia"/>
+        </w:rPr>
+      </w:pPr>
+      <w:r>
+        <w:t xml:space="preserve">Ambulance, </w:t>
+      </w:r>
+      <w:r>
+        <w:t>(</w:t>
+      </w:r>
+      <w:r>
+        <w:t>White Cane</w:t>
+      </w:r>
+      <w:r>
+        <w:t>)</w:t>
+      </w:r>
+      <w:r>
+        <w:t>, Traffic light, People, Character</w:t>
+      </w:r>
+      <w:r>
+        <w:t>, Doctor</w:t>
+      </w:r>
+      <w:r>
+        <w:t>)</w:t>
       </w:r>
       <w:r>
         <w:t>.</w:t>
@@ -409,14 +597,869 @@
         <w:t>.</w:t>
       </w:r>
       <w:r>
-        <w:t xml:space="preserve"> You will create echo effect when you speak, and the strength of the echo depends on the volume of your voice.</w:t>
-      </w:r>
+        <w:t xml:space="preserve"> </w:t>
+      </w:r>
+      <w:bookmarkStart w:id="0" w:name="_Hlk531387433"/>
+      <w:r>
+        <w:t>You will create echo effect when you speak, and the strength of the echo depends on the volume of your voice.</w:t>
+      </w:r>
+      <w:bookmarkEnd w:id="0"/>
     </w:p>
     <w:p/>
     <w:p>
       <w:pPr>
         <w:rPr>
           <w:b/>
+        </w:rPr>
+      </w:pPr>
+      <w:r>
+        <w:rPr>
+          <w:rFonts w:hint="eastAsia"/>
+          <w:b/>
+          <w:highlight w:val="red"/>
+        </w:rPr>
+        <w:t>*</w:t>
+      </w:r>
+      <w:r>
+        <w:rPr>
+          <w:b/>
+          <w:highlight w:val="red"/>
+        </w:rPr>
+        <w:t>N</w:t>
+      </w:r>
+      <w:r>
+        <w:rPr>
+          <w:rFonts w:hint="eastAsia"/>
+          <w:b/>
+          <w:highlight w:val="red"/>
+        </w:rPr>
+        <w:t>ew</w:t>
+      </w:r>
+      <w:r>
+        <w:rPr>
+          <w:b/>
+          <w:highlight w:val="red"/>
+        </w:rPr>
+        <w:t xml:space="preserve"> version</w:t>
+      </w:r>
+    </w:p>
+    <w:p>
+      <w:pPr>
+        <w:rPr>
+          <w:color w:val="1F4E79" w:themeColor="accent5" w:themeShade="80"/>
+        </w:rPr>
+      </w:pPr>
+      <w:r>
+        <w:rPr>
+          <w:rFonts w:hint="eastAsia"/>
+          <w:color w:val="1F4E79" w:themeColor="accent5" w:themeShade="80"/>
+        </w:rPr>
+        <w:t>/</w:t>
+      </w:r>
+      <w:r>
+        <w:rPr>
+          <w:color w:val="1F4E79" w:themeColor="accent5" w:themeShade="80"/>
+        </w:rPr>
+        <w:t>/Tutorial</w:t>
+      </w:r>
+    </w:p>
+    <w:p>
+      <w:pPr>
+        <w:rPr>
+          <w:color w:val="1F4E79" w:themeColor="accent5" w:themeShade="80"/>
+        </w:rPr>
+      </w:pPr>
+      <w:r>
+        <w:rPr>
+          <w:color w:val="1F4E79" w:themeColor="accent5" w:themeShade="80"/>
+        </w:rPr>
+        <w:t xml:space="preserve">Part </w:t>
+      </w:r>
+      <w:r>
+        <w:rPr>
+          <w:rFonts w:hint="eastAsia"/>
+          <w:color w:val="1F4E79" w:themeColor="accent5" w:themeShade="80"/>
+        </w:rPr>
+        <w:t>1</w:t>
+      </w:r>
+      <w:r>
+        <w:rPr>
+          <w:color w:val="1F4E79" w:themeColor="accent5" w:themeShade="80"/>
+        </w:rPr>
+        <w:t>. D</w:t>
+      </w:r>
+      <w:r>
+        <w:rPr>
+          <w:rFonts w:hint="eastAsia"/>
+          <w:color w:val="1F4E79" w:themeColor="accent5" w:themeShade="80"/>
+        </w:rPr>
+        <w:t>evel</w:t>
+      </w:r>
+      <w:r>
+        <w:rPr>
+          <w:color w:val="1F4E79" w:themeColor="accent5" w:themeShade="80"/>
+        </w:rPr>
+        <w:t xml:space="preserve">op a program with a circle controlled by </w:t>
+      </w:r>
+      <w:r>
+        <w:rPr>
+          <w:color w:val="1F4E79" w:themeColor="accent5" w:themeShade="80"/>
+        </w:rPr>
+        <w:t xml:space="preserve">your voice. </w:t>
+      </w:r>
+      <w:r>
+        <w:rPr>
+          <w:color w:val="1F4E79" w:themeColor="accent5" w:themeShade="80"/>
+        </w:rPr>
+        <w:t xml:space="preserve">This circle will be the user-controlled </w:t>
+      </w:r>
+      <w:r>
+        <w:rPr>
+          <w:color w:val="1F4E79" w:themeColor="accent5" w:themeShade="80"/>
+        </w:rPr>
+        <w:lastRenderedPageBreak/>
+        <w:t>“character”.</w:t>
+      </w:r>
+      <w:r>
+        <w:rPr>
+          <w:color w:val="1F4E79" w:themeColor="accent5" w:themeShade="80"/>
+        </w:rPr>
+        <w:t xml:space="preserve"> </w:t>
+      </w:r>
+    </w:p>
+    <w:p>
+      <w:pPr>
+        <w:rPr>
+          <w:rFonts w:hint="eastAsia"/>
+          <w:color w:val="1F4E79" w:themeColor="accent5" w:themeShade="80"/>
+        </w:rPr>
+      </w:pPr>
+    </w:p>
+    <w:p>
+      <w:pPr>
+        <w:rPr>
+          <w:color w:val="1F4E79" w:themeColor="accent5" w:themeShade="80"/>
+        </w:rPr>
+      </w:pPr>
+      <w:r>
+        <w:rPr>
+          <w:color w:val="1F4E79" w:themeColor="accent5" w:themeShade="80"/>
+        </w:rPr>
+        <w:t xml:space="preserve">Part </w:t>
+      </w:r>
+      <w:r>
+        <w:rPr>
+          <w:rFonts w:hint="eastAsia"/>
+          <w:color w:val="1F4E79" w:themeColor="accent5" w:themeShade="80"/>
+        </w:rPr>
+        <w:t>2</w:t>
+      </w:r>
+      <w:r>
+        <w:rPr>
+          <w:color w:val="1F4E79" w:themeColor="accent5" w:themeShade="80"/>
+        </w:rPr>
+        <w:t xml:space="preserve">. Write a program to create </w:t>
+      </w:r>
+      <w:r>
+        <w:rPr>
+          <w:color w:val="1F4E79" w:themeColor="accent5" w:themeShade="80"/>
+        </w:rPr>
+        <w:t xml:space="preserve">a map of one room of </w:t>
+      </w:r>
+      <w:r>
+        <w:rPr>
+          <w:color w:val="1F4E79" w:themeColor="accent5" w:themeShade="80"/>
+        </w:rPr>
+        <w:t xml:space="preserve">home using shapes and images. </w:t>
+      </w:r>
+      <w:r>
+        <w:rPr>
+          <w:color w:val="1F4E79" w:themeColor="accent5" w:themeShade="80"/>
+        </w:rPr>
+        <w:t>You</w:t>
+      </w:r>
+      <w:r>
+        <w:rPr>
+          <w:color w:val="1F4E79" w:themeColor="accent5" w:themeShade="80"/>
+        </w:rPr>
+        <w:t xml:space="preserve"> will learn the tutorial about how to control the character </w:t>
+      </w:r>
+      <w:r>
+        <w:rPr>
+          <w:color w:val="1F4E79" w:themeColor="accent5" w:themeShade="80"/>
+        </w:rPr>
+        <w:t xml:space="preserve">at </w:t>
+      </w:r>
+      <w:r>
+        <w:rPr>
+          <w:color w:val="1F4E79" w:themeColor="accent5" w:themeShade="80"/>
+        </w:rPr>
+        <w:t>hom</w:t>
+      </w:r>
+      <w:r>
+        <w:rPr>
+          <w:color w:val="1F4E79" w:themeColor="accent5" w:themeShade="80"/>
+        </w:rPr>
+        <w:t>e</w:t>
+      </w:r>
+      <w:r>
+        <w:rPr>
+          <w:color w:val="1F4E79" w:themeColor="accent5" w:themeShade="80"/>
+        </w:rPr>
+        <w:t xml:space="preserve">. </w:t>
+      </w:r>
+    </w:p>
+    <w:p>
+      <w:pPr>
+        <w:rPr>
+          <w:color w:val="1F4E79" w:themeColor="accent5" w:themeShade="80"/>
+        </w:rPr>
+      </w:pPr>
+    </w:p>
+    <w:p>
+      <w:pPr>
+        <w:rPr>
+          <w:rFonts w:hint="eastAsia"/>
+          <w:color w:val="1F4E79" w:themeColor="accent5" w:themeShade="80"/>
+        </w:rPr>
+      </w:pPr>
+      <w:r>
+        <w:rPr>
+          <w:color w:val="1F4E79" w:themeColor="accent5" w:themeShade="80"/>
+        </w:rPr>
+        <w:t xml:space="preserve">Part </w:t>
+      </w:r>
+      <w:r>
+        <w:rPr>
+          <w:color w:val="1F4E79" w:themeColor="accent5" w:themeShade="80"/>
+        </w:rPr>
+        <w:t>3</w:t>
+      </w:r>
+      <w:r>
+        <w:rPr>
+          <w:color w:val="1F4E79" w:themeColor="accent5" w:themeShade="80"/>
+        </w:rPr>
+        <w:t>. Write a program to test if “character” intersects with objects or boundaries in maps. This will be used to determine if the “character” collides with the object or boundaries.</w:t>
+      </w:r>
+    </w:p>
+    <w:p>
+      <w:pPr>
+        <w:rPr>
+          <w:rFonts w:hint="eastAsia"/>
+          <w:color w:val="1F4E79" w:themeColor="accent5" w:themeShade="80"/>
+        </w:rPr>
+      </w:pPr>
+    </w:p>
+    <w:p>
+      <w:pPr>
+        <w:rPr>
+          <w:color w:val="1F4E79" w:themeColor="accent5" w:themeShade="80"/>
+        </w:rPr>
+      </w:pPr>
+      <w:r>
+        <w:rPr>
+          <w:color w:val="1F4E79" w:themeColor="accent5" w:themeShade="80"/>
+        </w:rPr>
+        <w:t xml:space="preserve">Part4. </w:t>
+      </w:r>
+      <w:r>
+        <w:rPr>
+          <w:color w:val="1F4E79" w:themeColor="accent5" w:themeShade="80"/>
+        </w:rPr>
+        <w:t>Write a program to</w:t>
+      </w:r>
+      <w:r>
+        <w:rPr>
+          <w:color w:val="1F4E79" w:themeColor="accent5" w:themeShade="80"/>
+        </w:rPr>
+        <w:t xml:space="preserve"> create echo effect when you speak, and the strength of the echo depends on the volume of your voice.</w:t>
+      </w:r>
+      <w:r>
+        <w:rPr>
+          <w:color w:val="1F4E79" w:themeColor="accent5" w:themeShade="80"/>
+        </w:rPr>
+        <w:t xml:space="preserve"> </w:t>
+      </w:r>
+    </w:p>
+    <w:p/>
+    <w:p>
+      <w:pPr>
+        <w:rPr>
+          <w:color w:val="1F4E79" w:themeColor="accent5" w:themeShade="80"/>
+        </w:rPr>
+      </w:pPr>
+      <w:r>
+        <w:rPr>
+          <w:rFonts w:hint="eastAsia"/>
+          <w:color w:val="1F4E79" w:themeColor="accent5" w:themeShade="80"/>
+        </w:rPr>
+        <w:t>P</w:t>
+      </w:r>
+      <w:r>
+        <w:rPr>
+          <w:color w:val="1F4E79" w:themeColor="accent5" w:themeShade="80"/>
+        </w:rPr>
+        <w:t>art</w:t>
+      </w:r>
+      <w:r>
+        <w:rPr>
+          <w:color w:val="1F4E79" w:themeColor="accent5" w:themeShade="80"/>
+        </w:rPr>
+        <w:t>5</w:t>
+      </w:r>
+      <w:r>
+        <w:rPr>
+          <w:color w:val="1F4E79" w:themeColor="accent5" w:themeShade="80"/>
+        </w:rPr>
+        <w:t xml:space="preserve">. Write a program to test if “echo” intersects with objects or boundaries in maps. It will display a new echo with weaker effect </w:t>
+      </w:r>
+      <w:r>
+        <w:rPr>
+          <w:color w:val="1F4E79" w:themeColor="accent5" w:themeShade="80"/>
+        </w:rPr>
+        <w:t>at the point</w:t>
+      </w:r>
+      <w:r>
+        <w:rPr>
+          <w:color w:val="1F4E79" w:themeColor="accent5" w:themeShade="80"/>
+        </w:rPr>
+        <w:t xml:space="preserve"> where they intersect.</w:t>
+      </w:r>
+      <w:r>
+        <w:rPr>
+          <w:color w:val="1F4E79" w:themeColor="accent5" w:themeShade="80"/>
+        </w:rPr>
+        <w:t xml:space="preserve"> </w:t>
+      </w:r>
+      <w:r>
+        <w:rPr>
+          <w:color w:val="1F4E79" w:themeColor="accent5" w:themeShade="80"/>
+        </w:rPr>
+        <w:t>When the echo collides with boundaries or objects, it reflects. Hence the echo is used to indicate if there are obstacles in the direction of echo goes.</w:t>
+      </w:r>
+    </w:p>
+    <w:p>
+      <w:pPr>
+        <w:rPr>
+          <w:rFonts w:hint="eastAsia"/>
+        </w:rPr>
+      </w:pPr>
+    </w:p>
+    <w:p>
+      <w:pPr>
+        <w:rPr>
+          <w:color w:val="1F4E79" w:themeColor="accent5" w:themeShade="80"/>
+        </w:rPr>
+      </w:pPr>
+      <w:r>
+        <w:rPr>
+          <w:rFonts w:hint="eastAsia"/>
+          <w:color w:val="1F4E79" w:themeColor="accent5" w:themeShade="80"/>
+        </w:rPr>
+        <w:t>P</w:t>
+      </w:r>
+      <w:r>
+        <w:rPr>
+          <w:color w:val="1F4E79" w:themeColor="accent5" w:themeShade="80"/>
+        </w:rPr>
+        <w:t xml:space="preserve">art </w:t>
+      </w:r>
+      <w:r>
+        <w:rPr>
+          <w:color w:val="1F4E79" w:themeColor="accent5" w:themeShade="80"/>
+        </w:rPr>
+        <w:t>6</w:t>
+      </w:r>
+      <w:r>
+        <w:rPr>
+          <w:color w:val="1F4E79" w:themeColor="accent5" w:themeShade="80"/>
+        </w:rPr>
+        <w:t>. Write a program to display a dark picture with effect of crafted randomness and changes of light</w:t>
+      </w:r>
+      <w:r>
+        <w:rPr>
+          <w:rFonts w:hint="eastAsia"/>
+          <w:color w:val="1F4E79" w:themeColor="accent5" w:themeShade="80"/>
+        </w:rPr>
+        <w:t>.</w:t>
+      </w:r>
+      <w:r>
+        <w:rPr>
+          <w:color w:val="1F4E79" w:themeColor="accent5" w:themeShade="80"/>
+        </w:rPr>
+        <w:t xml:space="preserve"> This will be used to simulate blind. The variation of picture will be determined by the movement of “character”.</w:t>
+      </w:r>
+    </w:p>
+    <w:p>
+      <w:pPr>
+        <w:rPr>
+          <w:rFonts w:hint="eastAsia"/>
+          <w:color w:val="1F4E79" w:themeColor="accent5" w:themeShade="80"/>
+        </w:rPr>
+      </w:pPr>
+    </w:p>
+    <w:p>
+      <w:pPr>
+        <w:rPr>
+          <w:color w:val="1F4E79" w:themeColor="accent5" w:themeShade="80"/>
+        </w:rPr>
+      </w:pPr>
+      <w:r>
+        <w:rPr>
+          <w:rFonts w:hint="eastAsia"/>
+          <w:color w:val="1F4E79" w:themeColor="accent5" w:themeShade="80"/>
+        </w:rPr>
+        <w:t>/</w:t>
+      </w:r>
+      <w:r>
+        <w:rPr>
+          <w:color w:val="1F4E79" w:themeColor="accent5" w:themeShade="80"/>
+        </w:rPr>
+        <w:t>/challenge</w:t>
+      </w:r>
+    </w:p>
+    <w:p>
+      <w:pPr>
+        <w:rPr>
+          <w:color w:val="1F4E79" w:themeColor="accent5" w:themeShade="80"/>
+        </w:rPr>
+      </w:pPr>
+      <w:r>
+        <w:rPr>
+          <w:color w:val="1F4E79" w:themeColor="accent5" w:themeShade="80"/>
+        </w:rPr>
+        <w:t xml:space="preserve">Part </w:t>
+      </w:r>
+      <w:r>
+        <w:rPr>
+          <w:color w:val="1F4E79" w:themeColor="accent5" w:themeShade="80"/>
+        </w:rPr>
+        <w:t>7</w:t>
+      </w:r>
+      <w:r>
+        <w:rPr>
+          <w:color w:val="1F4E79" w:themeColor="accent5" w:themeShade="80"/>
+        </w:rPr>
+        <w:t xml:space="preserve">. Write a program to create </w:t>
+      </w:r>
+      <w:r>
+        <w:rPr>
+          <w:color w:val="1F4E79" w:themeColor="accent5" w:themeShade="80"/>
+        </w:rPr>
+        <w:t xml:space="preserve">a </w:t>
+      </w:r>
+      <w:r>
+        <w:rPr>
+          <w:color w:val="1F4E79" w:themeColor="accent5" w:themeShade="80"/>
+        </w:rPr>
+        <w:t>map of street</w:t>
+      </w:r>
+      <w:r>
+        <w:rPr>
+          <w:color w:val="1F4E79" w:themeColor="accent5" w:themeShade="80"/>
+        </w:rPr>
+        <w:t xml:space="preserve"> </w:t>
+      </w:r>
+      <w:r>
+        <w:rPr>
+          <w:color w:val="1F4E79" w:themeColor="accent5" w:themeShade="80"/>
+        </w:rPr>
+        <w:t>with different obstacles</w:t>
+      </w:r>
+      <w:r>
+        <w:rPr>
+          <w:color w:val="1F4E79" w:themeColor="accent5" w:themeShade="80"/>
+        </w:rPr>
+        <w:t xml:space="preserve">. </w:t>
+      </w:r>
+      <w:r>
+        <w:rPr>
+          <w:color w:val="1F4E79" w:themeColor="accent5" w:themeShade="80"/>
+        </w:rPr>
+        <w:t xml:space="preserve">You should help the character pass these obstacles and arrive the hospital safely. </w:t>
+      </w:r>
+      <w:r>
+        <w:rPr>
+          <w:color w:val="1F4E79" w:themeColor="accent5" w:themeShade="80"/>
+        </w:rPr>
+        <w:t xml:space="preserve"> </w:t>
+      </w:r>
+    </w:p>
+    <w:p>
+      <w:pPr>
+        <w:rPr>
+          <w:rFonts w:hint="eastAsia"/>
+        </w:rPr>
+      </w:pPr>
+    </w:p>
+    <w:p>
+      <w:pPr>
+        <w:rPr>
+          <w:color w:val="1F4E79" w:themeColor="accent5" w:themeShade="80"/>
+        </w:rPr>
+      </w:pPr>
+      <w:r>
+        <w:rPr>
+          <w:rFonts w:hint="eastAsia"/>
+          <w:color w:val="1F4E79" w:themeColor="accent5" w:themeShade="80"/>
+        </w:rPr>
+        <w:t>P</w:t>
+      </w:r>
+      <w:r>
+        <w:rPr>
+          <w:color w:val="1F4E79" w:themeColor="accent5" w:themeShade="80"/>
+        </w:rPr>
+        <w:t xml:space="preserve">art </w:t>
+      </w:r>
+      <w:r>
+        <w:rPr>
+          <w:color w:val="1F4E79" w:themeColor="accent5" w:themeShade="80"/>
+        </w:rPr>
+        <w:t>8</w:t>
+      </w:r>
+      <w:r>
+        <w:rPr>
+          <w:color w:val="1F4E79" w:themeColor="accent5" w:themeShade="80"/>
+        </w:rPr>
+        <w:t>. Write a program to change HP of “character”. The HP will decrease by 1 once the “character” collides with objects (except car). When the HP equals to 0, the scene will change (enter tutorial mode or restart).</w:t>
+      </w:r>
+      <w:r>
+        <w:rPr>
+          <w:rFonts w:hint="eastAsia"/>
+          <w:color w:val="1F4E79" w:themeColor="accent5" w:themeShade="80"/>
+        </w:rPr>
+        <w:t xml:space="preserve"> </w:t>
+      </w:r>
+      <w:r>
+        <w:rPr>
+          <w:color w:val="1F4E79" w:themeColor="accent5" w:themeShade="80"/>
+        </w:rPr>
+        <w:t>If “character” is collided by a car, the circle will become a bunch of small circles and change their color to red.</w:t>
+      </w:r>
+    </w:p>
+    <w:p>
+      <w:pPr>
+        <w:rPr>
+          <w:color w:val="1F4E79" w:themeColor="accent5" w:themeShade="80"/>
+        </w:rPr>
+      </w:pPr>
+    </w:p>
+    <w:p>
+      <w:pPr>
+        <w:rPr>
+          <w:color w:val="1F4E79" w:themeColor="accent5" w:themeShade="80"/>
+        </w:rPr>
+      </w:pPr>
+      <w:r>
+        <w:rPr>
+          <w:rFonts w:hint="eastAsia"/>
+          <w:color w:val="1F4E79" w:themeColor="accent5" w:themeShade="80"/>
+        </w:rPr>
+        <w:t>P</w:t>
+      </w:r>
+      <w:r>
+        <w:rPr>
+          <w:color w:val="1F4E79" w:themeColor="accent5" w:themeShade="80"/>
+        </w:rPr>
+        <w:t xml:space="preserve">art </w:t>
+      </w:r>
+      <w:r>
+        <w:rPr>
+          <w:color w:val="1F4E79" w:themeColor="accent5" w:themeShade="80"/>
+        </w:rPr>
+        <w:t>9</w:t>
+      </w:r>
+      <w:r>
+        <w:rPr>
+          <w:color w:val="1F4E79" w:themeColor="accent5" w:themeShade="80"/>
+        </w:rPr>
+        <w:t xml:space="preserve">. Write a program to integrate sound (Knock on the wall, </w:t>
+      </w:r>
+      <w:proofErr w:type="gramStart"/>
+      <w:r>
+        <w:rPr>
+          <w:color w:val="1F4E79" w:themeColor="accent5" w:themeShade="80"/>
+        </w:rPr>
+        <w:t>Tripped</w:t>
+      </w:r>
+      <w:proofErr w:type="gramEnd"/>
+      <w:r>
+        <w:rPr>
+          <w:color w:val="1F4E79" w:themeColor="accent5" w:themeShade="80"/>
+        </w:rPr>
+        <w:t xml:space="preserve"> by an object, Hit by a car, Car, </w:t>
+      </w:r>
+    </w:p>
+    <w:p>
+      <w:pPr>
+        <w:rPr>
+          <w:color w:val="1F4E79" w:themeColor="accent5" w:themeShade="80"/>
+        </w:rPr>
+      </w:pPr>
+      <w:r>
+        <w:rPr>
+          <w:color w:val="1F4E79" w:themeColor="accent5" w:themeShade="80"/>
+        </w:rPr>
+        <w:t>Ambulance, (White Cane), Traffic light, People, Character, Doctor).</w:t>
+      </w:r>
+    </w:p>
+    <w:p>
+      <w:pPr>
+        <w:rPr>
+          <w:color w:val="1F4E79" w:themeColor="accent5" w:themeShade="80"/>
+        </w:rPr>
+      </w:pPr>
+    </w:p>
+    <w:p>
+      <w:pPr>
+        <w:rPr>
+          <w:rFonts w:hint="eastAsia"/>
+          <w:color w:val="1F4E79" w:themeColor="accent5" w:themeShade="80"/>
+        </w:rPr>
+      </w:pPr>
+      <w:r>
+        <w:rPr>
+          <w:rFonts w:hint="eastAsia"/>
+          <w:color w:val="1F4E79" w:themeColor="accent5" w:themeShade="80"/>
+        </w:rPr>
+        <w:t>/</w:t>
+      </w:r>
+      <w:r>
+        <w:rPr>
+          <w:color w:val="1F4E79" w:themeColor="accent5" w:themeShade="80"/>
+        </w:rPr>
+        <w:t>/End</w:t>
+      </w:r>
+    </w:p>
+    <w:p>
+      <w:pPr>
+        <w:rPr>
+          <w:rFonts w:hint="eastAsia"/>
+          <w:color w:val="1F4E79" w:themeColor="accent5" w:themeShade="80"/>
+        </w:rPr>
+      </w:pPr>
+      <w:r>
+        <w:rPr>
+          <w:rFonts w:hint="eastAsia"/>
+          <w:color w:val="1F4E79" w:themeColor="accent5" w:themeShade="80"/>
+        </w:rPr>
+        <w:t>P</w:t>
+      </w:r>
+      <w:r>
+        <w:rPr>
+          <w:color w:val="1F4E79" w:themeColor="accent5" w:themeShade="80"/>
+        </w:rPr>
+        <w:t xml:space="preserve">art </w:t>
+      </w:r>
+      <w:r>
+        <w:rPr>
+          <w:color w:val="1F4E79" w:themeColor="accent5" w:themeShade="80"/>
+        </w:rPr>
+        <w:t>10</w:t>
+      </w:r>
+      <w:r>
+        <w:rPr>
+          <w:color w:val="1F4E79" w:themeColor="accent5" w:themeShade="80"/>
+        </w:rPr>
+        <w:t>. Write a program</w:t>
+      </w:r>
+      <w:r>
+        <w:rPr>
+          <w:color w:val="1F4E79" w:themeColor="accent5" w:themeShade="80"/>
+        </w:rPr>
+        <w:t xml:space="preserve"> to show how much time did you use to arrive hospital.</w:t>
+      </w:r>
+    </w:p>
+    <w:p>
+      <w:pPr>
+        <w:rPr>
+          <w:color w:val="1F4E79" w:themeColor="accent5" w:themeShade="80"/>
+        </w:rPr>
+      </w:pPr>
+    </w:p>
+    <w:p>
+      <w:pPr>
+        <w:rPr>
+          <w:rFonts w:hint="eastAsia"/>
+          <w:color w:val="1F4E79" w:themeColor="accent5" w:themeShade="80"/>
+        </w:rPr>
+      </w:pPr>
+      <w:r>
+        <w:rPr>
+          <w:rFonts w:hint="eastAsia"/>
+          <w:color w:val="1F4E79" w:themeColor="accent5" w:themeShade="80"/>
+        </w:rPr>
+        <w:t>/</w:t>
+      </w:r>
+      <w:r>
+        <w:rPr>
+          <w:color w:val="1F4E79" w:themeColor="accent5" w:themeShade="80"/>
+        </w:rPr>
+        <w:t>/</w:t>
+      </w:r>
+      <w:r>
+        <w:rPr>
+          <w:color w:val="1F4E79" w:themeColor="accent5" w:themeShade="80"/>
+        </w:rPr>
+        <w:t>Extra</w:t>
+      </w:r>
+    </w:p>
+    <w:p>
+      <w:pPr>
+        <w:rPr>
+          <w:color w:val="1F4E79" w:themeColor="accent5" w:themeShade="80"/>
+        </w:rPr>
+      </w:pPr>
+      <w:r>
+        <w:rPr>
+          <w:color w:val="1F4E79" w:themeColor="accent5" w:themeShade="80"/>
+        </w:rPr>
+        <w:t xml:space="preserve">Part </w:t>
+      </w:r>
+      <w:r>
+        <w:rPr>
+          <w:color w:val="1F4E79" w:themeColor="accent5" w:themeShade="80"/>
+        </w:rPr>
+        <w:t>11</w:t>
+      </w:r>
+      <w:r>
+        <w:rPr>
+          <w:color w:val="1F4E79" w:themeColor="accent5" w:themeShade="80"/>
+        </w:rPr>
+        <w:t xml:space="preserve">. Write a program to create </w:t>
+      </w:r>
+      <w:r>
+        <w:rPr>
+          <w:color w:val="1F4E79" w:themeColor="accent5" w:themeShade="80"/>
+        </w:rPr>
+        <w:t xml:space="preserve">a </w:t>
+      </w:r>
+      <w:r>
+        <w:rPr>
+          <w:color w:val="1F4E79" w:themeColor="accent5" w:themeShade="80"/>
+        </w:rPr>
+        <w:t>scene of hospital</w:t>
+      </w:r>
+      <w:r>
+        <w:rPr>
+          <w:color w:val="1F4E79" w:themeColor="accent5" w:themeShade="80"/>
+        </w:rPr>
+        <w:t xml:space="preserve"> using </w:t>
+      </w:r>
+      <w:r>
+        <w:rPr>
+          <w:color w:val="1F4E79" w:themeColor="accent5" w:themeShade="80"/>
+        </w:rPr>
+        <w:t>i</w:t>
+      </w:r>
+      <w:r>
+        <w:rPr>
+          <w:color w:val="1F4E79" w:themeColor="accent5" w:themeShade="80"/>
+        </w:rPr>
+        <w:t>mages.</w:t>
+      </w:r>
+      <w:r>
+        <w:rPr>
+          <w:color w:val="1F4E79" w:themeColor="accent5" w:themeShade="80"/>
+        </w:rPr>
+        <w:t xml:space="preserve"> </w:t>
+      </w:r>
+      <w:r>
+        <w:rPr>
+          <w:color w:val="1F4E79" w:themeColor="accent5" w:themeShade="80"/>
+        </w:rPr>
+        <w:t>In the hospital, you could learn some new skills, such as using white cane.</w:t>
+      </w:r>
+    </w:p>
+    <w:p/>
+    <w:p>
+      <w:pPr>
+        <w:rPr>
+          <w:color w:val="1F4E79" w:themeColor="accent5" w:themeShade="80"/>
+        </w:rPr>
+      </w:pPr>
+      <w:r>
+        <w:rPr>
+          <w:rFonts w:hint="eastAsia"/>
+          <w:color w:val="1F4E79" w:themeColor="accent5" w:themeShade="80"/>
+        </w:rPr>
+        <w:t>P</w:t>
+      </w:r>
+      <w:r>
+        <w:rPr>
+          <w:color w:val="1F4E79" w:themeColor="accent5" w:themeShade="80"/>
+        </w:rPr>
+        <w:t>art</w:t>
+      </w:r>
+      <w:r>
+        <w:rPr>
+          <w:color w:val="1F4E79" w:themeColor="accent5" w:themeShade="80"/>
+        </w:rPr>
+        <w:t xml:space="preserve"> 12</w:t>
+      </w:r>
+      <w:r>
+        <w:rPr>
+          <w:color w:val="1F4E79" w:themeColor="accent5" w:themeShade="80"/>
+        </w:rPr>
+        <w:t xml:space="preserve">. Write a program to create visualization of </w:t>
+      </w:r>
+      <w:r>
+        <w:rPr>
+          <w:color w:val="1F4E79" w:themeColor="accent5" w:themeShade="80"/>
+        </w:rPr>
+        <w:t xml:space="preserve">another </w:t>
+      </w:r>
+      <w:r>
+        <w:rPr>
+          <w:color w:val="1F4E79" w:themeColor="accent5" w:themeShade="80"/>
+        </w:rPr>
+        <w:t>echo. Th</w:t>
+      </w:r>
+      <w:r>
+        <w:rPr>
+          <w:color w:val="1F4E79" w:themeColor="accent5" w:themeShade="80"/>
+        </w:rPr>
+        <w:t>is</w:t>
+      </w:r>
+      <w:r>
+        <w:rPr>
+          <w:color w:val="1F4E79" w:themeColor="accent5" w:themeShade="80"/>
+        </w:rPr>
+        <w:t xml:space="preserve"> echo is used to simulate how the “character” use a white cane. When the “character” moves, display an echo (a set of outwardly spreading concentric circles) </w:t>
+      </w:r>
+      <w:r>
+        <w:rPr>
+          <w:color w:val="1F4E79" w:themeColor="accent5" w:themeShade="80"/>
+        </w:rPr>
+        <w:t xml:space="preserve">at the point where </w:t>
+      </w:r>
+      <w:r>
+        <w:rPr>
+          <w:color w:val="1F4E79" w:themeColor="accent5" w:themeShade="80"/>
+        </w:rPr>
+        <w:t xml:space="preserve">the “character” hits the ground using </w:t>
+      </w:r>
+      <w:r>
+        <w:rPr>
+          <w:color w:val="1F4E79" w:themeColor="accent5" w:themeShade="80"/>
+        </w:rPr>
+        <w:t>white cane.</w:t>
+      </w:r>
+    </w:p>
+    <w:p/>
+    <w:p>
+      <w:pPr>
+        <w:rPr>
+          <w:rFonts w:hint="eastAsia"/>
+        </w:rPr>
+      </w:pPr>
+      <w:bookmarkStart w:id="1" w:name="_GoBack"/>
+      <w:bookmarkEnd w:id="1"/>
+    </w:p>
+    <w:p>
+      <w:pPr>
+        <w:rPr>
+          <w:b/>
           <w:u w:val="single"/>
         </w:rPr>
       </w:pPr>
@@ -426,6 +1469,7 @@
           <w:b/>
           <w:u w:val="single"/>
         </w:rPr>
+        <w:lastRenderedPageBreak/>
         <w:t>R</w:t>
       </w:r>
       <w:r>
@@ -709,7 +1753,6 @@
     <w:p>
       <w:pPr>
         <w:rPr>
-          <w:rFonts w:hint="eastAsia"/>
           <w:b/>
           <w:u w:val="single"/>
         </w:rPr>
@@ -728,8 +1771,6 @@
         </w:rPr>
         <w:t>:</w:t>
       </w:r>
-      <w:bookmarkStart w:id="0" w:name="_GoBack"/>
-      <w:bookmarkEnd w:id="0"/>
     </w:p>
     <w:p>
       <w:r>
@@ -882,6 +1923,7 @@
         <w:rPr>
           <w:b/>
         </w:rPr>
+        <w:lastRenderedPageBreak/>
         <w:t xml:space="preserve">Part </w:t>
       </w:r>
       <w:r>
@@ -1025,40 +2067,771 @@
         <w:rPr>
           <w:rFonts w:hint="eastAsia"/>
         </w:rPr>
+        <w:t>-</w:t>
+      </w:r>
+      <w:r>
+        <w:t>Go to the next</w:t>
+      </w:r>
+      <w:r>
+        <w:t xml:space="preserve"> map when the “character” </w:t>
+      </w:r>
+      <w:proofErr w:type="gramStart"/>
+      <w:r>
+        <w:t>arrive</w:t>
+      </w:r>
+      <w:proofErr w:type="gramEnd"/>
+      <w:r>
+        <w:t xml:space="preserve"> the end point of this map.</w:t>
+      </w:r>
+    </w:p>
+    <w:p/>
+    <w:p>
+      <w:r>
+        <w:rPr>
+          <w:b/>
+        </w:rPr>
+        <w:t xml:space="preserve">Part 3. </w:t>
+      </w:r>
+      <w:r>
+        <w:t xml:space="preserve">Write a program to test if “character” intersects with objects or boundaries in maps. This will be used to determine if the “character” </w:t>
+      </w:r>
+      <w:r>
+        <w:t>collides with the object</w:t>
+      </w:r>
+      <w:r>
+        <w:t xml:space="preserve"> or boundaries.</w:t>
+      </w:r>
+    </w:p>
+    <w:p>
+      <w:pPr>
+        <w:rPr>
+          <w:b/>
+        </w:rPr>
+      </w:pPr>
+      <w:r>
+        <w:rPr>
+          <w:rFonts w:hint="eastAsia"/>
+          <w:b/>
+        </w:rPr>
+        <w:t>S</w:t>
+      </w:r>
+      <w:r>
+        <w:rPr>
+          <w:b/>
+        </w:rPr>
+        <w:t>ubparts</w:t>
+      </w:r>
+    </w:p>
+    <w:p>
+      <w:r>
+        <w:rPr>
+          <w:rFonts w:hint="eastAsia"/>
+        </w:rPr>
+        <w:t xml:space="preserve"> </w:t>
+      </w:r>
+      <w:r>
+        <w:t xml:space="preserve"> Part 3.1. </w:t>
+      </w:r>
+      <w:r>
+        <w:t>Test if the “character” intersects with boundaries.</w:t>
+      </w:r>
+    </w:p>
+    <w:p>
+      <w:pPr>
+        <w:ind w:firstLineChars="100" w:firstLine="210"/>
+        <w:rPr>
+          <w:b/>
+        </w:rPr>
+      </w:pPr>
+      <w:r>
+        <w:rPr>
+          <w:rFonts w:hint="eastAsia"/>
+          <w:b/>
+        </w:rPr>
+        <w:t>P</w:t>
+      </w:r>
+      <w:r>
+        <w:rPr>
+          <w:b/>
+        </w:rPr>
+        <w:t>seudocode:</w:t>
+      </w:r>
+    </w:p>
+    <w:p>
+      <w:pPr>
+        <w:ind w:firstLineChars="100" w:firstLine="210"/>
+      </w:pPr>
+      <w:r>
+        <w:rPr>
+          <w:rFonts w:hint="eastAsia"/>
+        </w:rPr>
+        <w:t>-</w:t>
+      </w:r>
+      <w:r>
+        <w:t xml:space="preserve">Create a boolean variable </w:t>
+      </w:r>
+      <w:r>
+        <w:t xml:space="preserve">to </w:t>
+      </w:r>
+      <w:r>
+        <w:t>update status when they collide.</w:t>
+      </w:r>
+    </w:p>
+    <w:p>
+      <w:pPr>
+        <w:ind w:firstLineChars="100" w:firstLine="210"/>
+      </w:pPr>
+      <w:r>
+        <w:rPr>
+          <w:rFonts w:hint="eastAsia"/>
+        </w:rPr>
+        <w:t>-</w:t>
+      </w:r>
+      <w:r>
+        <w:t>Calculate the distance between the circle and boundaries.</w:t>
+      </w:r>
+    </w:p>
+    <w:p>
+      <w:pPr>
+        <w:ind w:firstLineChars="100" w:firstLine="210"/>
+      </w:pPr>
+      <w:r>
+        <w:rPr>
+          <w:rFonts w:hint="eastAsia"/>
+        </w:rPr>
+        <w:t>-</w:t>
+      </w:r>
+      <w:r>
+        <w:t xml:space="preserve">Return </w:t>
+      </w:r>
+      <w:r>
+        <w:t>TRUE</w:t>
+      </w:r>
+      <w:r>
+        <w:t xml:space="preserve"> if </w:t>
+      </w:r>
+      <w:r>
+        <w:t xml:space="preserve">the </w:t>
+      </w:r>
+      <w:r>
+        <w:t>distance is less than the radius of circle.</w:t>
+      </w:r>
+    </w:p>
+    <w:p>
+      <w:pPr>
+        <w:ind w:firstLineChars="100" w:firstLine="210"/>
+      </w:pPr>
+      <w:r>
+        <w:t>-</w:t>
+      </w:r>
+      <w:r>
+        <w:t xml:space="preserve">Change the location of “character” once they collide to make sure </w:t>
+      </w:r>
+      <w:r>
+        <w:t>it doesn't cross the border</w:t>
+      </w:r>
+      <w:r>
+        <w:t>.</w:t>
+      </w:r>
+    </w:p>
+    <w:p>
+      <w:pPr>
+        <w:ind w:firstLineChars="100" w:firstLine="210"/>
+      </w:pPr>
+    </w:p>
+    <w:p>
+      <w:pPr>
+        <w:ind w:firstLineChars="100" w:firstLine="210"/>
+      </w:pPr>
+      <w:r>
+        <w:t>Part 3.</w:t>
+      </w:r>
+      <w:r>
+        <w:t>2</w:t>
+      </w:r>
+      <w:r>
+        <w:t xml:space="preserve">. Test if the “character” intersects with </w:t>
+      </w:r>
+      <w:r>
+        <w:t>other objects</w:t>
+      </w:r>
+      <w:r>
+        <w:t>.</w:t>
+      </w:r>
+    </w:p>
+    <w:p>
+      <w:pPr>
+        <w:ind w:firstLineChars="100" w:firstLine="210"/>
+        <w:rPr>
+          <w:b/>
+        </w:rPr>
+      </w:pPr>
+      <w:r>
+        <w:rPr>
+          <w:rFonts w:hint="eastAsia"/>
+          <w:b/>
+        </w:rPr>
+        <w:t>P</w:t>
+      </w:r>
+      <w:r>
+        <w:rPr>
+          <w:b/>
+        </w:rPr>
+        <w:t>seudocode:</w:t>
+      </w:r>
+    </w:p>
+    <w:p>
+      <w:pPr>
+        <w:ind w:firstLineChars="100" w:firstLine="210"/>
+      </w:pPr>
+      <w:r>
+        <w:rPr>
+          <w:rFonts w:hint="eastAsia"/>
+        </w:rPr>
+        <w:t>-</w:t>
+      </w:r>
+      <w:r>
+        <w:t xml:space="preserve">Create a </w:t>
+      </w:r>
+      <w:proofErr w:type="spellStart"/>
+      <w:r>
+        <w:t>boolean</w:t>
+      </w:r>
+      <w:proofErr w:type="spellEnd"/>
+      <w:r>
+        <w:t xml:space="preserve"> variable to update status when </w:t>
+      </w:r>
+      <w:r>
+        <w:t>“character” collides with other objects (except car</w:t>
+      </w:r>
+      <w:r>
+        <w:t>/ambulance)</w:t>
+      </w:r>
+      <w:r>
+        <w:t>.</w:t>
+      </w:r>
+      <w:r>
+        <w:t xml:space="preserve"> Create another </w:t>
+      </w:r>
+      <w:proofErr w:type="spellStart"/>
+      <w:r>
+        <w:t>boolean</w:t>
+      </w:r>
+      <w:proofErr w:type="spellEnd"/>
+      <w:r>
+        <w:t xml:space="preserve"> variable to update status when “character” collides with car or ambulance</w:t>
+      </w:r>
+      <w:r>
+        <w:t>.</w:t>
+      </w:r>
+    </w:p>
+    <w:p>
+      <w:pPr>
+        <w:ind w:firstLineChars="100" w:firstLine="210"/>
+      </w:pPr>
+      <w:r>
+        <w:rPr>
+          <w:rFonts w:hint="eastAsia"/>
+        </w:rPr>
+        <w:t>-</w:t>
+      </w:r>
+      <w:r>
+        <w:t xml:space="preserve">Calculate the distance between the circle and </w:t>
+      </w:r>
+      <w:r>
+        <w:t>other objects</w:t>
+      </w:r>
+      <w:r>
+        <w:t>.</w:t>
+      </w:r>
+    </w:p>
+    <w:p>
+      <w:pPr>
+        <w:ind w:firstLineChars="100" w:firstLine="210"/>
+      </w:pPr>
+      <w:r>
+        <w:rPr>
+          <w:rFonts w:hint="eastAsia"/>
+        </w:rPr>
+        <w:t>-</w:t>
+      </w:r>
+      <w:r>
+        <w:t xml:space="preserve">Return TRUE if the distance is less than the </w:t>
+      </w:r>
+      <w:r>
+        <w:t xml:space="preserve">sum of </w:t>
+      </w:r>
+      <w:r>
+        <w:t>radius of circle</w:t>
+      </w:r>
+      <w:r>
+        <w:t xml:space="preserve"> and radius of objects.</w:t>
+      </w:r>
+    </w:p>
+    <w:p>
+      <w:pPr>
+        <w:ind w:firstLineChars="100" w:firstLine="210"/>
+      </w:pPr>
+      <w:r>
+        <w:t>-Change the location of character once they collide to make sure they will not overlap.</w:t>
+      </w:r>
+    </w:p>
+    <w:p/>
+    <w:p>
+      <w:r>
+        <w:rPr>
+          <w:rFonts w:hint="eastAsia"/>
+          <w:b/>
+        </w:rPr>
+        <w:t>P</w:t>
+      </w:r>
+      <w:r>
+        <w:rPr>
+          <w:b/>
+        </w:rPr>
+        <w:t xml:space="preserve">art 4. </w:t>
+      </w:r>
+      <w:r>
+        <w:t>Write a program to change HP of “character”. The HP will decrease by 1 once the “character” collides with objects (except car). When the HP equals to 0, the scene will change (enter tutorial mode or restart).</w:t>
+      </w:r>
+      <w:r>
+        <w:rPr>
+          <w:rFonts w:hint="eastAsia"/>
+        </w:rPr>
+        <w:t xml:space="preserve"> </w:t>
+      </w:r>
+      <w:r>
+        <w:t>If “character” is collided by a car, the circle will become a bunch of small circles and change their color to red.</w:t>
+      </w:r>
+    </w:p>
+    <w:p>
+      <w:pPr>
+        <w:rPr>
+          <w:b/>
+        </w:rPr>
+      </w:pPr>
+      <w:r>
+        <w:rPr>
+          <w:rFonts w:hint="eastAsia"/>
+          <w:b/>
+        </w:rPr>
+        <w:t>P</w:t>
+      </w:r>
+      <w:r>
+        <w:rPr>
+          <w:b/>
+        </w:rPr>
+        <w:t>seudocode:</w:t>
+      </w:r>
+    </w:p>
+    <w:p>
+      <w:r>
+        <w:rPr>
+          <w:rFonts w:hint="eastAsia"/>
+        </w:rPr>
+        <w:t>-</w:t>
+      </w:r>
+      <w:r>
+        <w:t>Create a variable to restore the value of HP</w:t>
+      </w:r>
+      <w:r>
+        <w:t>.</w:t>
+      </w:r>
+    </w:p>
+    <w:p>
+      <w:r>
+        <w:rPr>
+          <w:rFonts w:hint="eastAsia"/>
+        </w:rPr>
+        <w:t>-</w:t>
+      </w:r>
+      <w:r>
+        <w:t xml:space="preserve">HP plus -1 once the “character” collides with boundaries or objects </w:t>
+      </w:r>
+      <w:r>
+        <w:rPr>
+          <w:rFonts w:hint="eastAsia"/>
+        </w:rPr>
+        <w:t>(</w:t>
+      </w:r>
+      <w:r>
+        <w:t>except car/ambulance).</w:t>
+      </w:r>
+    </w:p>
+    <w:p>
+      <w:r>
+        <w:rPr>
+          <w:rFonts w:hint="eastAsia"/>
+        </w:rPr>
+        <w:t>-</w:t>
+      </w:r>
+      <w:r>
+        <w:t>HP turns to 0 once the “character” collides with car/ambulance.</w:t>
+      </w:r>
+    </w:p>
+    <w:p>
+      <w:r>
+        <w:rPr>
+          <w:rFonts w:hint="eastAsia"/>
+        </w:rPr>
+        <w:t>-</w:t>
+      </w:r>
+      <w:r>
+        <w:t xml:space="preserve">If the HP equals to 0 and </w:t>
+      </w:r>
+      <w:r>
+        <w:t xml:space="preserve">the </w:t>
+      </w:r>
+      <w:r>
+        <w:rPr>
+          <w:rFonts w:hint="eastAsia"/>
+        </w:rPr>
+        <w:t>“cha</w:t>
+      </w:r>
+      <w:r>
+        <w:t>racter” collide with a car</w:t>
+      </w:r>
+      <w:r>
+        <w:t>/ambulance</w:t>
+      </w:r>
+      <w:r>
+        <w:t xml:space="preserve">, </w:t>
+      </w:r>
+      <w:r>
+        <w:t>the circle will become a bunch of small circles and change their color to red.</w:t>
+      </w:r>
+      <w:r>
+        <w:t xml:space="preserve"> You cannot control it anymore.</w:t>
+      </w:r>
+    </w:p>
+    <w:p/>
+    <w:p>
+      <w:r>
+        <w:rPr>
+          <w:rFonts w:hint="eastAsia"/>
+        </w:rPr>
+        <w:t>B</w:t>
+      </w:r>
+      <w:r>
+        <w:t>efore you arrive hospital:</w:t>
+      </w:r>
+    </w:p>
+    <w:p>
+      <w:r>
         <w:lastRenderedPageBreak/>
         <w:t>-</w:t>
       </w:r>
       <w:r>
-        <w:t>Go to the next</w:t>
-      </w:r>
-      <w:r>
-        <w:t xml:space="preserve"> map when the “character” </w:t>
+        <w:t xml:space="preserve">If the HP equals to 0 and the </w:t>
+      </w:r>
+      <w:r>
+        <w:rPr>
+          <w:rFonts w:hint="eastAsia"/>
+        </w:rPr>
+        <w:t>“cha</w:t>
+      </w:r>
+      <w:r>
+        <w:t>racter” doesn</w:t>
       </w:r>
       <w:proofErr w:type="gramStart"/>
       <w:r>
-        <w:t>arrive</w:t>
+        <w:t>’</w:t>
       </w:r>
       <w:proofErr w:type="gramEnd"/>
       <w:r>
-        <w:t xml:space="preserve"> the end point of this map.</w:t>
+        <w:t xml:space="preserve">t collide with a car/ambulance, </w:t>
+      </w:r>
+      <w:r>
+        <w:t>you will enter</w:t>
+      </w:r>
+      <w:r>
+        <w:t xml:space="preserve"> the map</w:t>
+      </w:r>
+      <w:r>
+        <w:t xml:space="preserve"> of hospital directly.</w:t>
       </w:r>
     </w:p>
     <w:p/>
     <w:p>
       <w:r>
-        <w:rPr>
-          <w:b/>
-        </w:rPr>
-        <w:t xml:space="preserve">Part 3. </w:t>
-      </w:r>
-      <w:r>
-        <w:t xml:space="preserve">Write a program to test if “character” intersects with objects or boundaries in maps. This will be used to determine if the “character” </w:t>
-      </w:r>
-      <w:r>
-        <w:t>collides with the object</w:t>
-      </w:r>
-      <w:r>
-        <w:t xml:space="preserve"> or boundaries.</w:t>
+        <w:t>After you arrive hospital:</w:t>
+      </w:r>
+    </w:p>
+    <w:p>
+      <w:r>
+        <w:t xml:space="preserve">-If the HP equals to 0 and the </w:t>
+      </w:r>
+      <w:r>
+        <w:rPr>
+          <w:rFonts w:hint="eastAsia"/>
+        </w:rPr>
+        <w:t>“cha</w:t>
+      </w:r>
+      <w:r>
+        <w:t>racter” doesn</w:t>
+      </w:r>
+      <w:proofErr w:type="gramStart"/>
+      <w:r>
+        <w:t>’</w:t>
+      </w:r>
+      <w:proofErr w:type="gramEnd"/>
+      <w:r>
+        <w:t xml:space="preserve">t collide with a car/ambulance, you will </w:t>
+      </w:r>
+      <w:r>
+        <w:t>go back to</w:t>
+      </w:r>
+      <w:r>
+        <w:t xml:space="preserve"> the map of hospital</w:t>
+      </w:r>
+      <w:r>
+        <w:t xml:space="preserve"> and restart</w:t>
+      </w:r>
+      <w:r>
+        <w:t>.</w:t>
+      </w:r>
+    </w:p>
+    <w:p/>
+    <w:p>
+      <w:r>
+        <w:rPr>
+          <w:rFonts w:hint="eastAsia"/>
+          <w:b/>
+        </w:rPr>
+        <w:t>P</w:t>
+      </w:r>
+      <w:r>
+        <w:rPr>
+          <w:b/>
+        </w:rPr>
+        <w:t>art 5.</w:t>
+      </w:r>
+      <w:r>
+        <w:t xml:space="preserve"> Write a program to integrate sound (</w:t>
+      </w:r>
+      <w:r>
+        <w:t>Knock on the wall</w:t>
+      </w:r>
+      <w:r>
+        <w:t xml:space="preserve">, </w:t>
+      </w:r>
+      <w:proofErr w:type="gramStart"/>
+      <w:r>
+        <w:t>Tripped</w:t>
+      </w:r>
+      <w:proofErr w:type="gramEnd"/>
+      <w:r>
+        <w:t xml:space="preserve"> by an object</w:t>
+      </w:r>
+      <w:r>
+        <w:t>, H</w:t>
+      </w:r>
+      <w:r>
+        <w:t>it by a car</w:t>
+      </w:r>
+      <w:r>
+        <w:t xml:space="preserve">, Car, </w:t>
+      </w:r>
+    </w:p>
+    <w:p>
+      <w:r>
+        <w:t>Ambulance, White Cane, Traffic light, People, Character, Doctor).</w:t>
+      </w:r>
+    </w:p>
+    <w:p>
+      <w:pPr>
+        <w:rPr>
+          <w:b/>
+        </w:rPr>
+      </w:pPr>
+      <w:r>
+        <w:rPr>
+          <w:rFonts w:hint="eastAsia"/>
+          <w:b/>
+        </w:rPr>
+        <w:t>P</w:t>
+      </w:r>
+      <w:r>
+        <w:rPr>
+          <w:b/>
+        </w:rPr>
+        <w:t>seudocode:</w:t>
+      </w:r>
+    </w:p>
+    <w:p>
+      <w:r>
+        <w:rPr>
+          <w:rFonts w:hint="eastAsia"/>
+        </w:rPr>
+        <w:t>-</w:t>
+      </w:r>
+      <w:r>
+        <w:t>Use sound library to integrate sound</w:t>
+      </w:r>
+    </w:p>
+    <w:p/>
+    <w:p>
+      <w:r>
+        <w:rPr>
+          <w:rFonts w:hint="eastAsia"/>
+          <w:b/>
+        </w:rPr>
+        <w:t>P</w:t>
+      </w:r>
+      <w:r>
+        <w:rPr>
+          <w:b/>
+        </w:rPr>
+        <w:t>art 6.</w:t>
+      </w:r>
+      <w:r>
+        <w:t xml:space="preserve"> Write a program to create visualization of echo. The echo is used to simulate how the “character” use a white cane.</w:t>
+      </w:r>
+      <w:r>
+        <w:rPr>
+          <w:rFonts w:hint="eastAsia"/>
+        </w:rPr>
+        <w:t xml:space="preserve"> </w:t>
+      </w:r>
+      <w:r>
+        <w:t>W</w:t>
+      </w:r>
+      <w:r>
+        <w:t xml:space="preserve">hen </w:t>
+      </w:r>
+      <w:r>
+        <w:t>the “character” move</w:t>
+      </w:r>
+      <w:r>
+        <w:t>s</w:t>
+      </w:r>
+      <w:r>
+        <w:t xml:space="preserve">, display an echo (a set of outwardly spreading concentric circles) </w:t>
+      </w:r>
+      <w:r>
+        <w:t xml:space="preserve">in </w:t>
+      </w:r>
+      <w:r>
+        <w:t>the direction</w:t>
+      </w:r>
+      <w:r>
+        <w:t xml:space="preserve"> of the</w:t>
+      </w:r>
+      <w:r>
+        <w:t xml:space="preserve"> movement of</w:t>
+      </w:r>
+      <w:r>
+        <w:t xml:space="preserve"> “character”</w:t>
+      </w:r>
+      <w:r>
+        <w:t>.</w:t>
+      </w:r>
+    </w:p>
+    <w:p>
+      <w:pPr>
+        <w:rPr>
+          <w:b/>
+        </w:rPr>
+      </w:pPr>
+      <w:r>
+        <w:rPr>
+          <w:rFonts w:hint="eastAsia"/>
+          <w:b/>
+        </w:rPr>
+        <w:t>P</w:t>
+      </w:r>
+      <w:r>
+        <w:rPr>
+          <w:b/>
+        </w:rPr>
+        <w:t>seudocode:</w:t>
+      </w:r>
+    </w:p>
+    <w:p>
+      <w:r>
+        <w:rPr>
+          <w:rFonts w:hint="eastAsia"/>
+        </w:rPr>
+        <w:t>-</w:t>
+      </w:r>
+      <w:r>
+        <w:t xml:space="preserve">Create an array for circles in echo. </w:t>
+      </w:r>
+    </w:p>
+    <w:p>
+      <w:r>
+        <w:rPr>
+          <w:rFonts w:hint="eastAsia"/>
+        </w:rPr>
+        <w:t>-</w:t>
+      </w:r>
+      <w:r>
+        <w:t xml:space="preserve">If key is pressed and keycode is “UP_ARROW”, the </w:t>
+      </w:r>
+      <w:r>
+        <w:t xml:space="preserve">x value of the </w:t>
+      </w:r>
+      <w:r>
+        <w:t>location of first circle in an echo</w:t>
+      </w:r>
+      <w:r>
+        <w:t xml:space="preserve"> equals to the x value of “character”; the y value of the location of first circle equals to the sum of the y value of “character” and </w:t>
+      </w:r>
+      <w:r>
+        <w:t>a negative number</w:t>
+      </w:r>
+      <w:r>
+        <w:t>.</w:t>
+      </w:r>
+    </w:p>
+    <w:p>
+      <w:r>
+        <w:rPr>
+          <w:rFonts w:hint="eastAsia"/>
+        </w:rPr>
+        <w:t>-</w:t>
+      </w:r>
+      <w:r>
+        <w:t>Display other circles one by one. The later it display</w:t>
+      </w:r>
+      <w:r>
+        <w:t>s</w:t>
+      </w:r>
+      <w:r>
+        <w:t>, the bigger its radius is.</w:t>
+      </w:r>
+    </w:p>
+    <w:p>
+      <w:r>
+        <w:rPr>
+          <w:rFonts w:hint="eastAsia"/>
+        </w:rPr>
+        <w:t>-</w:t>
+      </w:r>
+      <w:r>
+        <w:t>The transparency of the circle decreases with time</w:t>
+      </w:r>
+      <w:r>
+        <w:t>.</w:t>
+      </w:r>
+    </w:p>
+    <w:p/>
+    <w:p>
+      <w:r>
+        <w:rPr>
+          <w:rFonts w:hint="eastAsia"/>
+          <w:b/>
+        </w:rPr>
+        <w:t>P</w:t>
+      </w:r>
+      <w:r>
+        <w:rPr>
+          <w:b/>
+        </w:rPr>
+        <w:t xml:space="preserve">art 7. </w:t>
+      </w:r>
+      <w:r>
+        <w:t>Write a program to test if “echo” intersects with objects or boundaries in maps. It will display a new echo with weaker effect in the site where they intersect.</w:t>
       </w:r>
     </w:p>
     <w:p>
@@ -1089,10 +2862,19 @@
         <w:t xml:space="preserve"> </w:t>
       </w:r>
       <w:r>
-        <w:t xml:space="preserve"> Part 3.1. </w:t>
-      </w:r>
-      <w:r>
-        <w:t>Test if the “character” intersects with boundaries.</w:t>
+        <w:t xml:space="preserve"> Part </w:t>
+      </w:r>
+      <w:r>
+        <w:t>7</w:t>
+      </w:r>
+      <w:r>
+        <w:t>.1. Test if</w:t>
+      </w:r>
+      <w:r>
+        <w:t xml:space="preserve"> any circle in array</w:t>
+      </w:r>
+      <w:r>
+        <w:t xml:space="preserve"> intersects with boundaries.</w:t>
       </w:r>
     </w:p>
     <w:p>
@@ -1127,13 +2909,15 @@
         <w:t>-</w:t>
       </w:r>
       <w:r>
-        <w:t xml:space="preserve">Create a boolean variable </w:t>
-      </w:r>
-      <w:r>
-        <w:t xml:space="preserve">to </w:t>
-      </w:r>
-      <w:r>
-        <w:t>update status when they collide.</w:t>
+        <w:t xml:space="preserve">Create a </w:t>
+      </w:r>
+      <w:proofErr w:type="spellStart"/>
+      <w:r>
+        <w:t>boolean</w:t>
+      </w:r>
+      <w:proofErr w:type="spellEnd"/>
+      <w:r>
+        <w:t xml:space="preserve"> variable to update status when they collide.</w:t>
       </w:r>
     </w:p>
     <w:p>
@@ -1161,19 +2945,7 @@
         <w:t>-</w:t>
       </w:r>
       <w:r>
-        <w:t xml:space="preserve">Return </w:t>
-      </w:r>
-      <w:r>
-        <w:t>TRUE</w:t>
-      </w:r>
-      <w:r>
-        <w:t xml:space="preserve"> if </w:t>
-      </w:r>
-      <w:r>
-        <w:t xml:space="preserve">the </w:t>
-      </w:r>
-      <w:r>
-        <w:t>distance is less than the radius of circle.</w:t>
+        <w:t>Return TRUE if the distance is less than the radius of circle.</w:t>
       </w:r>
     </w:p>
     <w:p>
@@ -1184,10 +2956,150 @@
         <w:t>-</w:t>
       </w:r>
       <w:r>
-        <w:t xml:space="preserve">Change the location of “character” once they collide to make sure </w:t>
-      </w:r>
-      <w:r>
-        <w:t>it doesn't cross the border</w:t>
+        <w:t>D</w:t>
+      </w:r>
+      <w:r>
+        <w:t xml:space="preserve">raw a new echo in the location where they collide, </w:t>
+      </w:r>
+      <w:r>
+        <w:t xml:space="preserve">but the duration will be reduced based on the number of collisions between </w:t>
+      </w:r>
+      <w:r>
+        <w:t>circle and boundaries.</w:t>
+      </w:r>
+    </w:p>
+    <w:p>
+      <w:pPr>
+        <w:ind w:firstLineChars="100" w:firstLine="210"/>
+      </w:pPr>
+    </w:p>
+    <w:p>
+      <w:pPr>
+        <w:ind w:firstLineChars="100" w:firstLine="210"/>
+      </w:pPr>
+      <w:r>
+        <w:t>Part</w:t>
+      </w:r>
+      <w:r>
+        <w:t xml:space="preserve"> 7</w:t>
+      </w:r>
+      <w:r>
+        <w:t xml:space="preserve">.2. Test if the </w:t>
+      </w:r>
+      <w:r>
+        <w:t xml:space="preserve">any circle in array </w:t>
+      </w:r>
+      <w:r>
+        <w:t>intersects with other objects.</w:t>
+      </w:r>
+    </w:p>
+    <w:p>
+      <w:pPr>
+        <w:ind w:firstLineChars="100" w:firstLine="210"/>
+        <w:rPr>
+          <w:b/>
+        </w:rPr>
+      </w:pPr>
+      <w:r>
+        <w:rPr>
+          <w:rFonts w:hint="eastAsia"/>
+          <w:b/>
+        </w:rPr>
+        <w:t>P</w:t>
+      </w:r>
+      <w:r>
+        <w:rPr>
+          <w:b/>
+        </w:rPr>
+        <w:t>seudocode:</w:t>
+      </w:r>
+    </w:p>
+    <w:p>
+      <w:pPr>
+        <w:ind w:firstLineChars="100" w:firstLine="210"/>
+      </w:pPr>
+      <w:r>
+        <w:rPr>
+          <w:rFonts w:hint="eastAsia"/>
+        </w:rPr>
+        <w:t>-</w:t>
+      </w:r>
+      <w:r>
+        <w:t xml:space="preserve">Create a </w:t>
+      </w:r>
+      <w:proofErr w:type="spellStart"/>
+      <w:r>
+        <w:t>boolean</w:t>
+      </w:r>
+      <w:proofErr w:type="spellEnd"/>
+      <w:r>
+        <w:t xml:space="preserve"> variable to update status when </w:t>
+      </w:r>
+      <w:r>
+        <w:t xml:space="preserve">any circle in echo </w:t>
+      </w:r>
+      <w:r>
+        <w:t>collides with other objects.</w:t>
+      </w:r>
+    </w:p>
+    <w:p>
+      <w:pPr>
+        <w:ind w:firstLineChars="100" w:firstLine="210"/>
+      </w:pPr>
+      <w:r>
+        <w:rPr>
+          <w:rFonts w:hint="eastAsia"/>
+        </w:rPr>
+        <w:t>-</w:t>
+      </w:r>
+      <w:r>
+        <w:t>Calculate the distance between the circle and other objects.</w:t>
+      </w:r>
+    </w:p>
+    <w:p>
+      <w:pPr>
+        <w:ind w:firstLineChars="100" w:firstLine="210"/>
+      </w:pPr>
+      <w:r>
+        <w:rPr>
+          <w:rFonts w:hint="eastAsia"/>
+        </w:rPr>
+        <w:t>-</w:t>
+      </w:r>
+      <w:r>
+        <w:t>Return TRUE if the distance is less than the sum of radius of circle and radius of objects.</w:t>
+      </w:r>
+    </w:p>
+    <w:p>
+      <w:pPr>
+        <w:ind w:firstLineChars="100" w:firstLine="210"/>
+      </w:pPr>
+      <w:r>
+        <w:t>-</w:t>
+      </w:r>
+      <w:r>
+        <w:t>D</w:t>
+      </w:r>
+      <w:r>
+        <w:t xml:space="preserve">raw a new echo in the location where they collide, but the </w:t>
+      </w:r>
+      <w:r>
+        <w:t>duration</w:t>
+      </w:r>
+      <w:r>
+        <w:t xml:space="preserve"> will be reduced</w:t>
+      </w:r>
+      <w:r>
+        <w:t xml:space="preserve"> based </w:t>
+      </w:r>
+      <w:r>
+        <w:t xml:space="preserve">on the number of collisions between </w:t>
+      </w:r>
+      <w:r>
+        <w:t xml:space="preserve">circle and </w:t>
+      </w:r>
+      <w:r>
+        <w:t>objects</w:t>
       </w:r>
       <w:r>
         <w:t>.</w:t>
@@ -1199,32 +3111,6 @@
       </w:pPr>
     </w:p>
     <w:p>
-      <w:pPr>
-        <w:ind w:firstLineChars="100" w:firstLine="210"/>
-      </w:pPr>
-      <w:r>
-        <w:t>Part 3.</w:t>
-      </w:r>
-      <w:r>
-        <w:t>2</w:t>
-      </w:r>
-      <w:r>
-        <w:t xml:space="preserve">. Test if the “character” intersects with </w:t>
-      </w:r>
-      <w:r>
-        <w:t>other objects</w:t>
-      </w:r>
-      <w:r>
-        <w:t>.</w:t>
-      </w:r>
-    </w:p>
-    <w:p>
-      <w:pPr>
-        <w:ind w:firstLineChars="100" w:firstLine="210"/>
-        <w:rPr>
-          <w:b/>
-        </w:rPr>
-      </w:pPr>
       <w:r>
         <w:rPr>
           <w:rFonts w:hint="eastAsia"/>
@@ -1236,850 +3122,6 @@
         <w:rPr>
           <w:b/>
         </w:rPr>
-        <w:t>seudocode:</w:t>
-      </w:r>
-    </w:p>
-    <w:p>
-      <w:pPr>
-        <w:ind w:firstLineChars="100" w:firstLine="210"/>
-      </w:pPr>
-      <w:r>
-        <w:rPr>
-          <w:rFonts w:hint="eastAsia"/>
-        </w:rPr>
-        <w:t>-</w:t>
-      </w:r>
-      <w:r>
-        <w:t xml:space="preserve">Create a </w:t>
-      </w:r>
-      <w:proofErr w:type="spellStart"/>
-      <w:r>
-        <w:t>boolean</w:t>
-      </w:r>
-      <w:proofErr w:type="spellEnd"/>
-      <w:r>
-        <w:t xml:space="preserve"> variable to update status when </w:t>
-      </w:r>
-      <w:r>
-        <w:t>“character” collides with other objects (except car</w:t>
-      </w:r>
-      <w:r>
-        <w:t>/ambulance)</w:t>
-      </w:r>
-      <w:r>
-        <w:t>.</w:t>
-      </w:r>
-      <w:r>
-        <w:t xml:space="preserve"> Create another </w:t>
-      </w:r>
-      <w:proofErr w:type="spellStart"/>
-      <w:r>
-        <w:t>boolean</w:t>
-      </w:r>
-      <w:proofErr w:type="spellEnd"/>
-      <w:r>
-        <w:t xml:space="preserve"> variable to update status when “character” collides with car or ambulance</w:t>
-      </w:r>
-      <w:r>
-        <w:t>.</w:t>
-      </w:r>
-    </w:p>
-    <w:p>
-      <w:pPr>
-        <w:ind w:firstLineChars="100" w:firstLine="210"/>
-      </w:pPr>
-      <w:r>
-        <w:rPr>
-          <w:rFonts w:hint="eastAsia"/>
-        </w:rPr>
-        <w:t>-</w:t>
-      </w:r>
-      <w:r>
-        <w:t xml:space="preserve">Calculate the distance between the circle and </w:t>
-      </w:r>
-      <w:r>
-        <w:t>other objects</w:t>
-      </w:r>
-      <w:r>
-        <w:t>.</w:t>
-      </w:r>
-    </w:p>
-    <w:p>
-      <w:pPr>
-        <w:ind w:firstLineChars="100" w:firstLine="210"/>
-      </w:pPr>
-      <w:r>
-        <w:rPr>
-          <w:rFonts w:hint="eastAsia"/>
-        </w:rPr>
-        <w:t>-</w:t>
-      </w:r>
-      <w:r>
-        <w:t xml:space="preserve">Return TRUE if the distance is less than the </w:t>
-      </w:r>
-      <w:r>
-        <w:t xml:space="preserve">sum of </w:t>
-      </w:r>
-      <w:r>
-        <w:t>radius of circle</w:t>
-      </w:r>
-      <w:r>
-        <w:t xml:space="preserve"> and radius of objects.</w:t>
-      </w:r>
-    </w:p>
-    <w:p>
-      <w:pPr>
-        <w:ind w:firstLineChars="100" w:firstLine="210"/>
-      </w:pPr>
-      <w:r>
-        <w:t>-Change the location of character once they collide to make sure they will not overlap.</w:t>
-      </w:r>
-    </w:p>
-    <w:p/>
-    <w:p>
-      <w:r>
-        <w:rPr>
-          <w:rFonts w:hint="eastAsia"/>
-          <w:b/>
-        </w:rPr>
-        <w:t>P</w:t>
-      </w:r>
-      <w:r>
-        <w:rPr>
-          <w:b/>
-        </w:rPr>
-        <w:t xml:space="preserve">art 4. </w:t>
-      </w:r>
-      <w:r>
-        <w:t>Write a program to change HP of “character”. The HP will decrease by 1 once the “character” collides with objects (except car). When the HP equals to 0, the scene will change (enter tutorial mode or restart).</w:t>
-      </w:r>
-      <w:r>
-        <w:rPr>
-          <w:rFonts w:hint="eastAsia"/>
-        </w:rPr>
-        <w:t xml:space="preserve"> </w:t>
-      </w:r>
-      <w:r>
-        <w:t>If “character” is collided by a car, the circle will become a bunch of small circles and change their color to red.</w:t>
-      </w:r>
-    </w:p>
-    <w:p>
-      <w:pPr>
-        <w:rPr>
-          <w:b/>
-        </w:rPr>
-      </w:pPr>
-      <w:r>
-        <w:rPr>
-          <w:rFonts w:hint="eastAsia"/>
-          <w:b/>
-        </w:rPr>
-        <w:t>P</w:t>
-      </w:r>
-      <w:r>
-        <w:rPr>
-          <w:b/>
-        </w:rPr>
-        <w:t>seudocode:</w:t>
-      </w:r>
-    </w:p>
-    <w:p>
-      <w:r>
-        <w:rPr>
-          <w:rFonts w:hint="eastAsia"/>
-        </w:rPr>
-        <w:t>-</w:t>
-      </w:r>
-      <w:r>
-        <w:t>Create a variable to restore the value of HP</w:t>
-      </w:r>
-      <w:r>
-        <w:t>.</w:t>
-      </w:r>
-    </w:p>
-    <w:p>
-      <w:r>
-        <w:rPr>
-          <w:rFonts w:hint="eastAsia"/>
-        </w:rPr>
-        <w:t>-</w:t>
-      </w:r>
-      <w:r>
-        <w:t xml:space="preserve">HP plus -1 once the “character” collides with boundaries or objects </w:t>
-      </w:r>
-      <w:r>
-        <w:rPr>
-          <w:rFonts w:hint="eastAsia"/>
-        </w:rPr>
-        <w:t>(</w:t>
-      </w:r>
-      <w:r>
-        <w:t>except car/ambulance).</w:t>
-      </w:r>
-    </w:p>
-    <w:p>
-      <w:r>
-        <w:rPr>
-          <w:rFonts w:hint="eastAsia"/>
-        </w:rPr>
-        <w:t>-</w:t>
-      </w:r>
-      <w:r>
-        <w:t>HP turns to 0 once the “character” collides with car/ambulance.</w:t>
-      </w:r>
-    </w:p>
-    <w:p>
-      <w:r>
-        <w:rPr>
-          <w:rFonts w:hint="eastAsia"/>
-        </w:rPr>
-        <w:t>-</w:t>
-      </w:r>
-      <w:r>
-        <w:t xml:space="preserve">If the HP equals to 0 and </w:t>
-      </w:r>
-      <w:r>
-        <w:t xml:space="preserve">the </w:t>
-      </w:r>
-      <w:r>
-        <w:rPr>
-          <w:rFonts w:hint="eastAsia"/>
-        </w:rPr>
-        <w:t>“cha</w:t>
-      </w:r>
-      <w:r>
-        <w:t>racter” collide with a car</w:t>
-      </w:r>
-      <w:r>
-        <w:t>/ambulance</w:t>
-      </w:r>
-      <w:r>
-        <w:t xml:space="preserve">, </w:t>
-      </w:r>
-      <w:r>
-        <w:t>the circle will become a bunch of small circles and change their color to red.</w:t>
-      </w:r>
-      <w:r>
-        <w:t xml:space="preserve"> You cannot control it anymore.</w:t>
-      </w:r>
-    </w:p>
-    <w:p/>
-    <w:p>
-      <w:r>
-        <w:rPr>
-          <w:rFonts w:hint="eastAsia"/>
-        </w:rPr>
-        <w:t>B</w:t>
-      </w:r>
-      <w:r>
-        <w:t>efore you arrive hospital:</w:t>
-      </w:r>
-    </w:p>
-    <w:p>
-      <w:r>
-        <w:t>-</w:t>
-      </w:r>
-      <w:r>
-        <w:t xml:space="preserve">If the HP equals to 0 and the </w:t>
-      </w:r>
-      <w:r>
-        <w:rPr>
-          <w:rFonts w:hint="eastAsia"/>
-        </w:rPr>
-        <w:t>“cha</w:t>
-      </w:r>
-      <w:r>
-        <w:t>racter” doesn</w:t>
-      </w:r>
-      <w:proofErr w:type="gramStart"/>
-      <w:r>
-        <w:t>’</w:t>
-      </w:r>
-      <w:proofErr w:type="gramEnd"/>
-      <w:r>
-        <w:t xml:space="preserve">t collide with a car/ambulance, </w:t>
-      </w:r>
-      <w:r>
-        <w:t>you will enter</w:t>
-      </w:r>
-      <w:r>
-        <w:t xml:space="preserve"> the map</w:t>
-      </w:r>
-      <w:r>
-        <w:t xml:space="preserve"> of hospital directly.</w:t>
-      </w:r>
-    </w:p>
-    <w:p/>
-    <w:p>
-      <w:r>
-        <w:t>After you arrive hospital:</w:t>
-      </w:r>
-    </w:p>
-    <w:p>
-      <w:r>
-        <w:t xml:space="preserve">-If the HP equals to 0 and the </w:t>
-      </w:r>
-      <w:r>
-        <w:rPr>
-          <w:rFonts w:hint="eastAsia"/>
-        </w:rPr>
-        <w:t>“cha</w:t>
-      </w:r>
-      <w:r>
-        <w:t>racter” doesn</w:t>
-      </w:r>
-      <w:proofErr w:type="gramStart"/>
-      <w:r>
-        <w:t>’</w:t>
-      </w:r>
-      <w:proofErr w:type="gramEnd"/>
-      <w:r>
-        <w:t xml:space="preserve">t collide with a car/ambulance, you will </w:t>
-      </w:r>
-      <w:r>
-        <w:t>go back to</w:t>
-      </w:r>
-      <w:r>
-        <w:t xml:space="preserve"> the map of hospital</w:t>
-      </w:r>
-      <w:r>
-        <w:t xml:space="preserve"> and restart</w:t>
-      </w:r>
-      <w:r>
-        <w:t>.</w:t>
-      </w:r>
-    </w:p>
-    <w:p/>
-    <w:p>
-      <w:r>
-        <w:rPr>
-          <w:rFonts w:hint="eastAsia"/>
-          <w:b/>
-        </w:rPr>
-        <w:t>P</w:t>
-      </w:r>
-      <w:r>
-        <w:rPr>
-          <w:b/>
-        </w:rPr>
-        <w:t>art 5.</w:t>
-      </w:r>
-      <w:r>
-        <w:t xml:space="preserve"> Write a program to integrate sound (</w:t>
-      </w:r>
-      <w:r>
-        <w:t>Knock on the wall</w:t>
-      </w:r>
-      <w:r>
-        <w:t xml:space="preserve">, </w:t>
-      </w:r>
-      <w:proofErr w:type="gramStart"/>
-      <w:r>
-        <w:t>Tripped</w:t>
-      </w:r>
-      <w:proofErr w:type="gramEnd"/>
-      <w:r>
-        <w:t xml:space="preserve"> by an object</w:t>
-      </w:r>
-      <w:r>
-        <w:t>, H</w:t>
-      </w:r>
-      <w:r>
-        <w:t>it by a car</w:t>
-      </w:r>
-      <w:r>
-        <w:t xml:space="preserve">, Car, </w:t>
-      </w:r>
-    </w:p>
-    <w:p>
-      <w:r>
-        <w:t>Ambulance, White Cane, Traffic light, People, Character, Doctor).</w:t>
-      </w:r>
-    </w:p>
-    <w:p>
-      <w:pPr>
-        <w:rPr>
-          <w:b/>
-        </w:rPr>
-      </w:pPr>
-      <w:r>
-        <w:rPr>
-          <w:rFonts w:hint="eastAsia"/>
-          <w:b/>
-        </w:rPr>
-        <w:t>P</w:t>
-      </w:r>
-      <w:r>
-        <w:rPr>
-          <w:b/>
-        </w:rPr>
-        <w:t>seudocode:</w:t>
-      </w:r>
-    </w:p>
-    <w:p>
-      <w:r>
-        <w:rPr>
-          <w:rFonts w:hint="eastAsia"/>
-        </w:rPr>
-        <w:t>-</w:t>
-      </w:r>
-      <w:r>
-        <w:t>Use sound library to integrate sound</w:t>
-      </w:r>
-    </w:p>
-    <w:p/>
-    <w:p>
-      <w:r>
-        <w:rPr>
-          <w:rFonts w:hint="eastAsia"/>
-          <w:b/>
-        </w:rPr>
-        <w:t>P</w:t>
-      </w:r>
-      <w:r>
-        <w:rPr>
-          <w:b/>
-        </w:rPr>
-        <w:t>art 6.</w:t>
-      </w:r>
-      <w:r>
-        <w:t xml:space="preserve"> Write a program to create visualization of echo. The echo is used to simulate how the “character” use a white cane.</w:t>
-      </w:r>
-      <w:r>
-        <w:rPr>
-          <w:rFonts w:hint="eastAsia"/>
-        </w:rPr>
-        <w:t xml:space="preserve"> </w:t>
-      </w:r>
-      <w:r>
-        <w:t>W</w:t>
-      </w:r>
-      <w:r>
-        <w:t xml:space="preserve">hen </w:t>
-      </w:r>
-      <w:r>
-        <w:t>the “character” move</w:t>
-      </w:r>
-      <w:r>
-        <w:t>s</w:t>
-      </w:r>
-      <w:r>
-        <w:t xml:space="preserve">, display an echo (a set of outwardly spreading concentric circles) </w:t>
-      </w:r>
-      <w:r>
-        <w:t xml:space="preserve">in </w:t>
-      </w:r>
-      <w:r>
-        <w:t>the direction</w:t>
-      </w:r>
-      <w:r>
-        <w:t xml:space="preserve"> of the</w:t>
-      </w:r>
-      <w:r>
-        <w:t xml:space="preserve"> movement of</w:t>
-      </w:r>
-      <w:r>
-        <w:t xml:space="preserve"> “character”</w:t>
-      </w:r>
-      <w:r>
-        <w:t>.</w:t>
-      </w:r>
-    </w:p>
-    <w:p>
-      <w:pPr>
-        <w:rPr>
-          <w:b/>
-        </w:rPr>
-      </w:pPr>
-      <w:r>
-        <w:rPr>
-          <w:rFonts w:hint="eastAsia"/>
-          <w:b/>
-        </w:rPr>
-        <w:t>P</w:t>
-      </w:r>
-      <w:r>
-        <w:rPr>
-          <w:b/>
-        </w:rPr>
-        <w:t>seudocode:</w:t>
-      </w:r>
-    </w:p>
-    <w:p>
-      <w:r>
-        <w:rPr>
-          <w:rFonts w:hint="eastAsia"/>
-        </w:rPr>
-        <w:t>-</w:t>
-      </w:r>
-      <w:r>
-        <w:t xml:space="preserve">Create an array for circles in echo. </w:t>
-      </w:r>
-    </w:p>
-    <w:p>
-      <w:r>
-        <w:rPr>
-          <w:rFonts w:hint="eastAsia"/>
-        </w:rPr>
-        <w:t>-</w:t>
-      </w:r>
-      <w:r>
-        <w:t xml:space="preserve">If key is pressed and keycode is “UP_ARROW”, the </w:t>
-      </w:r>
-      <w:r>
-        <w:t xml:space="preserve">x value of the </w:t>
-      </w:r>
-      <w:r>
-        <w:t>location of first circle in an echo</w:t>
-      </w:r>
-      <w:r>
-        <w:t xml:space="preserve"> equals to the x value of “character”; the y value of the location of first circle equals to the sum of the y value of “character” and </w:t>
-      </w:r>
-      <w:r>
-        <w:t>a negative number</w:t>
-      </w:r>
-      <w:r>
-        <w:t>.</w:t>
-      </w:r>
-    </w:p>
-    <w:p>
-      <w:r>
-        <w:rPr>
-          <w:rFonts w:hint="eastAsia"/>
-        </w:rPr>
-        <w:t>-</w:t>
-      </w:r>
-      <w:r>
-        <w:t>Display other circles one by one. The later it display</w:t>
-      </w:r>
-      <w:r>
-        <w:t>s</w:t>
-      </w:r>
-      <w:r>
-        <w:t>, the bigger its radius is.</w:t>
-      </w:r>
-    </w:p>
-    <w:p>
-      <w:r>
-        <w:rPr>
-          <w:rFonts w:hint="eastAsia"/>
-        </w:rPr>
-        <w:t>-</w:t>
-      </w:r>
-      <w:r>
-        <w:t>The transparency of the circle decreases with time</w:t>
-      </w:r>
-      <w:r>
-        <w:t>.</w:t>
-      </w:r>
-    </w:p>
-    <w:p/>
-    <w:p>
-      <w:r>
-        <w:rPr>
-          <w:rFonts w:hint="eastAsia"/>
-          <w:b/>
-        </w:rPr>
-        <w:t>P</w:t>
-      </w:r>
-      <w:r>
-        <w:rPr>
-          <w:b/>
-        </w:rPr>
-        <w:t xml:space="preserve">art 7. </w:t>
-      </w:r>
-      <w:r>
-        <w:t>Write a program to test if “echo” intersects with objects or boundaries in maps. It will display a new echo with weaker effect in the site where they intersect.</w:t>
-      </w:r>
-    </w:p>
-    <w:p>
-      <w:pPr>
-        <w:rPr>
-          <w:b/>
-        </w:rPr>
-      </w:pPr>
-      <w:r>
-        <w:rPr>
-          <w:rFonts w:hint="eastAsia"/>
-          <w:b/>
-        </w:rPr>
-        <w:t>S</w:t>
-      </w:r>
-      <w:r>
-        <w:rPr>
-          <w:b/>
-        </w:rPr>
-        <w:t>ubparts</w:t>
-      </w:r>
-    </w:p>
-    <w:p>
-      <w:r>
-        <w:rPr>
-          <w:rFonts w:hint="eastAsia"/>
-        </w:rPr>
-        <w:t xml:space="preserve"> </w:t>
-      </w:r>
-      <w:r>
-        <w:t xml:space="preserve"> Part </w:t>
-      </w:r>
-      <w:r>
-        <w:t>7</w:t>
-      </w:r>
-      <w:r>
-        <w:t>.1. Test if</w:t>
-      </w:r>
-      <w:r>
-        <w:t xml:space="preserve"> any circle in array</w:t>
-      </w:r>
-      <w:r>
-        <w:t xml:space="preserve"> intersects with boundaries.</w:t>
-      </w:r>
-    </w:p>
-    <w:p>
-      <w:pPr>
-        <w:ind w:firstLineChars="100" w:firstLine="210"/>
-        <w:rPr>
-          <w:b/>
-        </w:rPr>
-      </w:pPr>
-      <w:r>
-        <w:rPr>
-          <w:rFonts w:hint="eastAsia"/>
-          <w:b/>
-        </w:rPr>
-        <w:t>P</w:t>
-      </w:r>
-      <w:r>
-        <w:rPr>
-          <w:b/>
-        </w:rPr>
-        <w:t>seudocode:</w:t>
-      </w:r>
-    </w:p>
-    <w:p>
-      <w:pPr>
-        <w:ind w:firstLineChars="100" w:firstLine="210"/>
-      </w:pPr>
-      <w:r>
-        <w:rPr>
-          <w:rFonts w:hint="eastAsia"/>
-        </w:rPr>
-        <w:t>-</w:t>
-      </w:r>
-      <w:r>
-        <w:t xml:space="preserve">Create a </w:t>
-      </w:r>
-      <w:proofErr w:type="spellStart"/>
-      <w:r>
-        <w:t>boolean</w:t>
-      </w:r>
-      <w:proofErr w:type="spellEnd"/>
-      <w:r>
-        <w:t xml:space="preserve"> variable to update status when they collide.</w:t>
-      </w:r>
-    </w:p>
-    <w:p>
-      <w:pPr>
-        <w:ind w:firstLineChars="100" w:firstLine="210"/>
-      </w:pPr>
-      <w:r>
-        <w:rPr>
-          <w:rFonts w:hint="eastAsia"/>
-        </w:rPr>
-        <w:t>-</w:t>
-      </w:r>
-      <w:r>
-        <w:t>Calculate the distance between the circle and boundaries.</w:t>
-      </w:r>
-    </w:p>
-    <w:p>
-      <w:pPr>
-        <w:ind w:firstLineChars="100" w:firstLine="210"/>
-      </w:pPr>
-      <w:r>
-        <w:rPr>
-          <w:rFonts w:hint="eastAsia"/>
-        </w:rPr>
-        <w:t>-</w:t>
-      </w:r>
-      <w:r>
-        <w:t>Return TRUE if the distance is less than the radius of circle.</w:t>
-      </w:r>
-    </w:p>
-    <w:p>
-      <w:pPr>
-        <w:ind w:firstLineChars="100" w:firstLine="210"/>
-      </w:pPr>
-      <w:r>
-        <w:t>-</w:t>
-      </w:r>
-      <w:r>
-        <w:t>D</w:t>
-      </w:r>
-      <w:r>
-        <w:t xml:space="preserve">raw a new echo in the location where they collide, </w:t>
-      </w:r>
-      <w:r>
-        <w:t xml:space="preserve">but the duration will be reduced based on the number of collisions between </w:t>
-      </w:r>
-      <w:r>
-        <w:t>circle and boundaries.</w:t>
-      </w:r>
-    </w:p>
-    <w:p>
-      <w:pPr>
-        <w:ind w:firstLineChars="100" w:firstLine="210"/>
-      </w:pPr>
-    </w:p>
-    <w:p>
-      <w:pPr>
-        <w:ind w:firstLineChars="100" w:firstLine="210"/>
-      </w:pPr>
-      <w:r>
-        <w:t>Part</w:t>
-      </w:r>
-      <w:r>
-        <w:t xml:space="preserve"> 7</w:t>
-      </w:r>
-      <w:r>
-        <w:t xml:space="preserve">.2. Test if the </w:t>
-      </w:r>
-      <w:r>
-        <w:t xml:space="preserve">any circle in array </w:t>
-      </w:r>
-      <w:r>
-        <w:t>intersects with other objects.</w:t>
-      </w:r>
-    </w:p>
-    <w:p>
-      <w:pPr>
-        <w:ind w:firstLineChars="100" w:firstLine="210"/>
-        <w:rPr>
-          <w:b/>
-        </w:rPr>
-      </w:pPr>
-      <w:r>
-        <w:rPr>
-          <w:rFonts w:hint="eastAsia"/>
-          <w:b/>
-        </w:rPr>
-        <w:t>P</w:t>
-      </w:r>
-      <w:r>
-        <w:rPr>
-          <w:b/>
-        </w:rPr>
-        <w:t>seudocode:</w:t>
-      </w:r>
-    </w:p>
-    <w:p>
-      <w:pPr>
-        <w:ind w:firstLineChars="100" w:firstLine="210"/>
-      </w:pPr>
-      <w:r>
-        <w:rPr>
-          <w:rFonts w:hint="eastAsia"/>
-        </w:rPr>
-        <w:t>-</w:t>
-      </w:r>
-      <w:r>
-        <w:t xml:space="preserve">Create a </w:t>
-      </w:r>
-      <w:proofErr w:type="spellStart"/>
-      <w:r>
-        <w:t>boolean</w:t>
-      </w:r>
-      <w:proofErr w:type="spellEnd"/>
-      <w:r>
-        <w:t xml:space="preserve"> variable to update status when </w:t>
-      </w:r>
-      <w:r>
-        <w:t xml:space="preserve">any circle in echo </w:t>
-      </w:r>
-      <w:r>
-        <w:t>collides with other objects.</w:t>
-      </w:r>
-    </w:p>
-    <w:p>
-      <w:pPr>
-        <w:ind w:firstLineChars="100" w:firstLine="210"/>
-      </w:pPr>
-      <w:r>
-        <w:rPr>
-          <w:rFonts w:hint="eastAsia"/>
-        </w:rPr>
-        <w:t>-</w:t>
-      </w:r>
-      <w:r>
-        <w:t>Calculate the distance between the circle and other objects.</w:t>
-      </w:r>
-    </w:p>
-    <w:p>
-      <w:pPr>
-        <w:ind w:firstLineChars="100" w:firstLine="210"/>
-      </w:pPr>
-      <w:r>
-        <w:rPr>
-          <w:rFonts w:hint="eastAsia"/>
-        </w:rPr>
-        <w:t>-</w:t>
-      </w:r>
-      <w:r>
-        <w:t>Return TRUE if the distance is less than the sum of radius of circle and radius of objects.</w:t>
-      </w:r>
-    </w:p>
-    <w:p>
-      <w:pPr>
-        <w:ind w:firstLineChars="100" w:firstLine="210"/>
-      </w:pPr>
-      <w:r>
-        <w:t>-</w:t>
-      </w:r>
-      <w:r>
-        <w:t>D</w:t>
-      </w:r>
-      <w:r>
-        <w:t xml:space="preserve">raw a new echo in the location where they collide, but the </w:t>
-      </w:r>
-      <w:r>
-        <w:t>duration</w:t>
-      </w:r>
-      <w:r>
-        <w:t xml:space="preserve"> will be reduced</w:t>
-      </w:r>
-      <w:r>
-        <w:t xml:space="preserve"> based </w:t>
-      </w:r>
-      <w:r>
-        <w:t xml:space="preserve">on the number of collisions between </w:t>
-      </w:r>
-      <w:r>
-        <w:t xml:space="preserve">circle and </w:t>
-      </w:r>
-      <w:r>
-        <w:t>objects</w:t>
-      </w:r>
-      <w:r>
-        <w:t>.</w:t>
-      </w:r>
-    </w:p>
-    <w:p>
-      <w:pPr>
-        <w:ind w:firstLineChars="100" w:firstLine="210"/>
-      </w:pPr>
-    </w:p>
-    <w:p>
-      <w:r>
-        <w:rPr>
-          <w:rFonts w:hint="eastAsia"/>
-          <w:b/>
-        </w:rPr>
-        <w:t>P</w:t>
-      </w:r>
-      <w:r>
-        <w:rPr>
-          <w:b/>
-        </w:rPr>
         <w:t>art 8.</w:t>
       </w:r>
       <w:r>
@@ -2097,6 +3139,7 @@
           <w:rFonts w:hint="eastAsia"/>
           <w:b/>
         </w:rPr>
+        <w:lastRenderedPageBreak/>
         <w:t>P</w:t>
       </w:r>
       <w:r>

</xml_diff>